<commit_message>
Added logout info to documentation
</commit_message>
<xml_diff>
--- a/docs/Guest Authentication Through Our New Partners.docx
+++ b/docs/Guest Authentication Through Our New Partners.docx
@@ -1,6 +1,6 @@
 
 <file path=word/document.xml><?xml version="1.0" encoding="utf-8"?>
-<w:document xmlns:wpc="http://schemas.microsoft.com/office/word/2010/wordprocessingCanvas" xmlns:cx="http://schemas.microsoft.com/office/drawing/2014/chartex" xmlns:cx1="http://schemas.microsoft.com/office/drawing/2015/9/8/chartex" xmlns:cx2="http://schemas.microsoft.com/office/drawing/2015/10/21/chartex" xmlns:cx3="http://schemas.microsoft.com/office/drawing/2016/5/9/chartex" xmlns:cx4="http://schemas.microsoft.com/office/drawing/2016/5/10/chartex" xmlns:cx5="http://schemas.microsoft.com/office/drawing/2016/5/11/chartex" xmlns:cx6="http://schemas.microsoft.com/office/drawing/2016/5/12/chartex" xmlns:cx7="http://schemas.microsoft.com/office/drawing/2016/5/13/chartex" xmlns:cx8="http://schemas.microsoft.com/office/drawing/2016/5/14/chartex" xmlns:mc="http://schemas.openxmlformats.org/markup-compatibility/2006" xmlns:aink="http://schemas.microsoft.com/office/drawing/2016/ink" xmlns:am3d="http://schemas.microsoft.com/office/drawing/2017/model3d" xmlns:o="urn:schemas-microsoft-com:office:office" xmlns:oel="http://schemas.microsoft.com/office/2019/extlst" xmlns:r="http://schemas.openxmlformats.org/officeDocument/2006/relationships" xmlns:m="http://schemas.openxmlformats.org/officeDocument/2006/math" xmlns:v="urn:schemas-microsoft-com:vml" xmlns:wp14="http://schemas.microsoft.com/office/word/2010/wordprocessingDrawing" xmlns:wp="http://schemas.openxmlformats.org/drawingml/2006/wordprocessingDrawing" xmlns:w10="urn:schemas-microsoft-com:office:word" xmlns:w="http://schemas.openxmlformats.org/wordprocessingml/2006/main" xmlns:w14="http://schemas.microsoft.com/office/word/2010/wordml" xmlns:w15="http://schemas.microsoft.com/office/word/2012/wordml" xmlns:w16cex="http://schemas.microsoft.com/office/word/2018/wordml/cex" xmlns:w16cid="http://schemas.microsoft.com/office/word/2016/wordml/cid" xmlns:w16="http://schemas.microsoft.com/office/word/2018/wordml" xmlns:w16sdtdh="http://schemas.microsoft.com/office/word/2020/wordml/sdtdatahash" xmlns:w16se="http://schemas.microsoft.com/office/word/2015/wordml/symex" xmlns:wpg="http://schemas.microsoft.com/office/word/2010/wordprocessingGroup" xmlns:wpi="http://schemas.microsoft.com/office/word/2010/wordprocessingInk" xmlns:wne="http://schemas.microsoft.com/office/word/2006/wordml" xmlns:wps="http://schemas.microsoft.com/office/word/2010/wordprocessingShape" mc:Ignorable="w14 w15 w16se w16cid w16 w16cex w16sdtdh wp14">
+<w:document xmlns:wpc="http://schemas.microsoft.com/office/word/2010/wordprocessingCanvas" xmlns:cx="http://schemas.microsoft.com/office/drawing/2014/chartex" xmlns:cx1="http://schemas.microsoft.com/office/drawing/2015/9/8/chartex" xmlns:cx2="http://schemas.microsoft.com/office/drawing/2015/10/21/chartex" xmlns:cx3="http://schemas.microsoft.com/office/drawing/2016/5/9/chartex" xmlns:cx4="http://schemas.microsoft.com/office/drawing/2016/5/10/chartex" xmlns:cx5="http://schemas.microsoft.com/office/drawing/2016/5/11/chartex" xmlns:cx6="http://schemas.microsoft.com/office/drawing/2016/5/12/chartex" xmlns:cx7="http://schemas.microsoft.com/office/drawing/2016/5/13/chartex" xmlns:cx8="http://schemas.microsoft.com/office/drawing/2016/5/14/chartex" xmlns:mc="http://schemas.openxmlformats.org/markup-compatibility/2006" xmlns:aink="http://schemas.microsoft.com/office/drawing/2016/ink" xmlns:am3d="http://schemas.microsoft.com/office/drawing/2017/model3d" xmlns:o="urn:schemas-microsoft-com:office:office" xmlns:oel="http://schemas.microsoft.com/office/2019/extlst" xmlns:r="http://schemas.openxmlformats.org/officeDocument/2006/relationships" xmlns:m="http://schemas.openxmlformats.org/officeDocument/2006/math" xmlns:v="urn:schemas-microsoft-com:vml" xmlns:wp14="http://schemas.microsoft.com/office/word/2010/wordprocessingDrawing" xmlns:wp="http://schemas.openxmlformats.org/drawingml/2006/wordprocessingDrawing" xmlns:w10="urn:schemas-microsoft-com:office:word" xmlns:w="http://schemas.openxmlformats.org/wordprocessingml/2006/main" xmlns:w14="http://schemas.microsoft.com/office/word/2010/wordml" xmlns:w15="http://schemas.microsoft.com/office/word/2012/wordml" xmlns:w16cex="http://schemas.microsoft.com/office/word/2018/wordml/cex" xmlns:w16cid="http://schemas.microsoft.com/office/word/2016/wordml/cid" xmlns:w16="http://schemas.microsoft.com/office/word/2018/wordml" xmlns:w16du="http://schemas.microsoft.com/office/word/2023/wordml/word16du" xmlns:w16sdtdh="http://schemas.microsoft.com/office/word/2020/wordml/sdtdatahash" xmlns:w16se="http://schemas.microsoft.com/office/word/2015/wordml/symex" xmlns:wpg="http://schemas.microsoft.com/office/word/2010/wordprocessingGroup" xmlns:wpi="http://schemas.microsoft.com/office/word/2010/wordprocessingInk" xmlns:wne="http://schemas.microsoft.com/office/word/2006/wordml" xmlns:wps="http://schemas.microsoft.com/office/word/2010/wordprocessingShape" mc:Ignorable="w14 w15 w16se w16cid w16 w16cex w16sdtdh w16du wp14">
   <w:body>
     <w:p>
       <w:pPr>
@@ -367,6 +367,95 @@
     </w:p>
     <w:p>
       <w:pPr>
+        <w:pStyle w:val="Heading3"/>
+      </w:pPr>
+      <w:r>
+        <w:t>Logout</w:t>
+      </w:r>
+    </w:p>
+    <w:p>
+      <w:r>
+        <w:t xml:space="preserve">You will need to provide a </w:t>
+      </w:r>
+      <w:r>
+        <w:t>partner</w:t>
+      </w:r>
+      <w:r>
+        <w:t xml:space="preserve"> </w:t>
+      </w:r>
+      <w:r>
+        <w:t>logout</w:t>
+      </w:r>
+      <w:r>
+        <w:t xml:space="preserve"> </w:t>
+      </w:r>
+      <w:r>
+        <w:t>redirect</w:t>
+      </w:r>
+      <w:r>
+        <w:t xml:space="preserve"> Uri, then use that Uri when logging out.</w:t>
+      </w:r>
+    </w:p>
+    <w:p>
+      <w:pPr>
+        <w:pStyle w:val="Heading4"/>
+      </w:pPr>
+      <w:r>
+        <w:t>Logging</w:t>
+      </w:r>
+      <w:r>
+        <w:t xml:space="preserve"> out of www.alaskaair.com</w:t>
+      </w:r>
+    </w:p>
+    <w:p>
+      <w:r>
+        <w:t>Because as a partner, your site might be branded as AlaskaAir.com</w:t>
+      </w:r>
+      <w:r>
+        <w:t xml:space="preserve">, it may be important to logout of there too. </w:t>
+      </w:r>
+      <w:r>
+        <w:t xml:space="preserve">To also logout of www.alaskaair.com, after you send the logout request, and </w:t>
+      </w:r>
+      <w:r>
+        <w:t>redirect back to you occurs</w:t>
+      </w:r>
+      <w:r>
+        <w:t>, also redirect the user here:</w:t>
+      </w:r>
+    </w:p>
+    <w:p>
+      <w:r>
+        <w:t>https://www.alaskaair.com/account/session/signout/callback?</w:t>
+      </w:r>
+      <w:bookmarkStart w:id="0" w:name="_Hlk181630114"/>
+      <w:r>
+        <w:t>partner_logout_redirect_uri</w:t>
+      </w:r>
+      <w:bookmarkEnd w:id="0"/>
+      <w:r>
+        <w:t>=&lt;your path&gt;</w:t>
+      </w:r>
+    </w:p>
+    <w:p>
+      <w:r>
+        <w:t>Th</w:t>
+      </w:r>
+      <w:r>
+        <w:t xml:space="preserve">e </w:t>
+      </w:r>
+      <w:r>
+        <w:t>partner_logout_redirect_uri</w:t>
+      </w:r>
+      <w:r>
+        <w:t xml:space="preserve"> url parameter is used</w:t>
+      </w:r>
+      <w:r>
+        <w:t xml:space="preserve"> return the user to &lt;your path&gt; after logging out of www.alaskaair.com.</w:t>
+      </w:r>
+    </w:p>
+    <w:p>
+      <w:pPr>
         <w:pStyle w:val="Heading2"/>
       </w:pPr>
       <w:r>
@@ -374,13 +463,8 @@
       </w:r>
     </w:p>
     <w:p>
-      <w:proofErr w:type="spellStart"/>
-      <w:r>
-        <w:t>Github</w:t>
-      </w:r>
-      <w:proofErr w:type="spellEnd"/>
-      <w:r>
-        <w:t xml:space="preserve"> repo: </w:t>
+      <w:r>
+        <w:t xml:space="preserve">Github repo: </w:t>
       </w:r>
       <w:r>
         <w:br/>
@@ -464,6 +548,7 @@
     </w:p>
     <w:p>
       <w:r>
+        <w:lastRenderedPageBreak/>
         <w:t>10/4</w:t>
       </w:r>
       <w:r>
@@ -516,7 +601,6 @@
         <w:pStyle w:val="Heading2"/>
       </w:pPr>
       <w:r>
-        <w:lastRenderedPageBreak/>
         <w:t>Risks</w:t>
       </w:r>
     </w:p>
@@ -572,7 +656,7 @@
 </file>
 
 <file path=word/endnotes.xml><?xml version="1.0" encoding="utf-8"?>
-<w:endnotes xmlns:wpc="http://schemas.microsoft.com/office/word/2010/wordprocessingCanvas" xmlns:cx="http://schemas.microsoft.com/office/drawing/2014/chartex" xmlns:cx1="http://schemas.microsoft.com/office/drawing/2015/9/8/chartex" xmlns:cx2="http://schemas.microsoft.com/office/drawing/2015/10/21/chartex" xmlns:cx3="http://schemas.microsoft.com/office/drawing/2016/5/9/chartex" xmlns:cx4="http://schemas.microsoft.com/office/drawing/2016/5/10/chartex" xmlns:cx5="http://schemas.microsoft.com/office/drawing/2016/5/11/chartex" xmlns:cx6="http://schemas.microsoft.com/office/drawing/2016/5/12/chartex" xmlns:cx7="http://schemas.microsoft.com/office/drawing/2016/5/13/chartex" xmlns:cx8="http://schemas.microsoft.com/office/drawing/2016/5/14/chartex" xmlns:mc="http://schemas.openxmlformats.org/markup-compatibility/2006" xmlns:aink="http://schemas.microsoft.com/office/drawing/2016/ink" xmlns:am3d="http://schemas.microsoft.com/office/drawing/2017/model3d" xmlns:o="urn:schemas-microsoft-com:office:office" xmlns:oel="http://schemas.microsoft.com/office/2019/extlst" xmlns:r="http://schemas.openxmlformats.org/officeDocument/2006/relationships" xmlns:m="http://schemas.openxmlformats.org/officeDocument/2006/math" xmlns:v="urn:schemas-microsoft-com:vml" xmlns:wp14="http://schemas.microsoft.com/office/word/2010/wordprocessingDrawing" xmlns:wp="http://schemas.openxmlformats.org/drawingml/2006/wordprocessingDrawing" xmlns:w10="urn:schemas-microsoft-com:office:word" xmlns:w="http://schemas.openxmlformats.org/wordprocessingml/2006/main" xmlns:w14="http://schemas.microsoft.com/office/word/2010/wordml" xmlns:w15="http://schemas.microsoft.com/office/word/2012/wordml" xmlns:w16cex="http://schemas.microsoft.com/office/word/2018/wordml/cex" xmlns:w16cid="http://schemas.microsoft.com/office/word/2016/wordml/cid" xmlns:w16="http://schemas.microsoft.com/office/word/2018/wordml" xmlns:w16sdtdh="http://schemas.microsoft.com/office/word/2020/wordml/sdtdatahash" xmlns:w16se="http://schemas.microsoft.com/office/word/2015/wordml/symex" xmlns:wpg="http://schemas.microsoft.com/office/word/2010/wordprocessingGroup" xmlns:wpi="http://schemas.microsoft.com/office/word/2010/wordprocessingInk" xmlns:wne="http://schemas.microsoft.com/office/word/2006/wordml" xmlns:wps="http://schemas.microsoft.com/office/word/2010/wordprocessingShape" mc:Ignorable="w14 w15 w16se w16cid w16 w16cex w16sdtdh wp14">
+<w:endnotes xmlns:wpc="http://schemas.microsoft.com/office/word/2010/wordprocessingCanvas" xmlns:cx="http://schemas.microsoft.com/office/drawing/2014/chartex" xmlns:cx1="http://schemas.microsoft.com/office/drawing/2015/9/8/chartex" xmlns:cx2="http://schemas.microsoft.com/office/drawing/2015/10/21/chartex" xmlns:cx3="http://schemas.microsoft.com/office/drawing/2016/5/9/chartex" xmlns:cx4="http://schemas.microsoft.com/office/drawing/2016/5/10/chartex" xmlns:cx5="http://schemas.microsoft.com/office/drawing/2016/5/11/chartex" xmlns:cx6="http://schemas.microsoft.com/office/drawing/2016/5/12/chartex" xmlns:cx7="http://schemas.microsoft.com/office/drawing/2016/5/13/chartex" xmlns:cx8="http://schemas.microsoft.com/office/drawing/2016/5/14/chartex" xmlns:mc="http://schemas.openxmlformats.org/markup-compatibility/2006" xmlns:aink="http://schemas.microsoft.com/office/drawing/2016/ink" xmlns:am3d="http://schemas.microsoft.com/office/drawing/2017/model3d" xmlns:o="urn:schemas-microsoft-com:office:office" xmlns:oel="http://schemas.microsoft.com/office/2019/extlst" xmlns:r="http://schemas.openxmlformats.org/officeDocument/2006/relationships" xmlns:m="http://schemas.openxmlformats.org/officeDocument/2006/math" xmlns:v="urn:schemas-microsoft-com:vml" xmlns:wp14="http://schemas.microsoft.com/office/word/2010/wordprocessingDrawing" xmlns:wp="http://schemas.openxmlformats.org/drawingml/2006/wordprocessingDrawing" xmlns:w10="urn:schemas-microsoft-com:office:word" xmlns:w="http://schemas.openxmlformats.org/wordprocessingml/2006/main" xmlns:w14="http://schemas.microsoft.com/office/word/2010/wordml" xmlns:w15="http://schemas.microsoft.com/office/word/2012/wordml" xmlns:w16cex="http://schemas.microsoft.com/office/word/2018/wordml/cex" xmlns:w16cid="http://schemas.microsoft.com/office/word/2016/wordml/cid" xmlns:w16="http://schemas.microsoft.com/office/word/2018/wordml" xmlns:w16du="http://schemas.microsoft.com/office/word/2023/wordml/word16du" xmlns:w16sdtdh="http://schemas.microsoft.com/office/word/2020/wordml/sdtdatahash" xmlns:w16se="http://schemas.microsoft.com/office/word/2015/wordml/symex" xmlns:wpg="http://schemas.microsoft.com/office/word/2010/wordprocessingGroup" xmlns:wpi="http://schemas.microsoft.com/office/word/2010/wordprocessingInk" xmlns:wne="http://schemas.microsoft.com/office/word/2006/wordml" xmlns:wps="http://schemas.microsoft.com/office/word/2010/wordprocessingShape" mc:Ignorable="w14 w15 w16se w16cid w16 w16cex w16sdtdh w16du wp14">
   <w:endnote w:type="separator" w:id="-1">
     <w:p>
       <w:pPr>
@@ -597,7 +681,7 @@
 </file>
 
 <file path=word/footnotes.xml><?xml version="1.0" encoding="utf-8"?>
-<w:footnotes xmlns:wpc="http://schemas.microsoft.com/office/word/2010/wordprocessingCanvas" xmlns:cx="http://schemas.microsoft.com/office/drawing/2014/chartex" xmlns:cx1="http://schemas.microsoft.com/office/drawing/2015/9/8/chartex" xmlns:cx2="http://schemas.microsoft.com/office/drawing/2015/10/21/chartex" xmlns:cx3="http://schemas.microsoft.com/office/drawing/2016/5/9/chartex" xmlns:cx4="http://schemas.microsoft.com/office/drawing/2016/5/10/chartex" xmlns:cx5="http://schemas.microsoft.com/office/drawing/2016/5/11/chartex" xmlns:cx6="http://schemas.microsoft.com/office/drawing/2016/5/12/chartex" xmlns:cx7="http://schemas.microsoft.com/office/drawing/2016/5/13/chartex" xmlns:cx8="http://schemas.microsoft.com/office/drawing/2016/5/14/chartex" xmlns:mc="http://schemas.openxmlformats.org/markup-compatibility/2006" xmlns:aink="http://schemas.microsoft.com/office/drawing/2016/ink" xmlns:am3d="http://schemas.microsoft.com/office/drawing/2017/model3d" xmlns:o="urn:schemas-microsoft-com:office:office" xmlns:oel="http://schemas.microsoft.com/office/2019/extlst" xmlns:r="http://schemas.openxmlformats.org/officeDocument/2006/relationships" xmlns:m="http://schemas.openxmlformats.org/officeDocument/2006/math" xmlns:v="urn:schemas-microsoft-com:vml" xmlns:wp14="http://schemas.microsoft.com/office/word/2010/wordprocessingDrawing" xmlns:wp="http://schemas.openxmlformats.org/drawingml/2006/wordprocessingDrawing" xmlns:w10="urn:schemas-microsoft-com:office:word" xmlns:w="http://schemas.openxmlformats.org/wordprocessingml/2006/main" xmlns:w14="http://schemas.microsoft.com/office/word/2010/wordml" xmlns:w15="http://schemas.microsoft.com/office/word/2012/wordml" xmlns:w16cex="http://schemas.microsoft.com/office/word/2018/wordml/cex" xmlns:w16cid="http://schemas.microsoft.com/office/word/2016/wordml/cid" xmlns:w16="http://schemas.microsoft.com/office/word/2018/wordml" xmlns:w16sdtdh="http://schemas.microsoft.com/office/word/2020/wordml/sdtdatahash" xmlns:w16se="http://schemas.microsoft.com/office/word/2015/wordml/symex" xmlns:wpg="http://schemas.microsoft.com/office/word/2010/wordprocessingGroup" xmlns:wpi="http://schemas.microsoft.com/office/word/2010/wordprocessingInk" xmlns:wne="http://schemas.microsoft.com/office/word/2006/wordml" xmlns:wps="http://schemas.microsoft.com/office/word/2010/wordprocessingShape" mc:Ignorable="w14 w15 w16se w16cid w16 w16cex w16sdtdh wp14">
+<w:footnotes xmlns:wpc="http://schemas.microsoft.com/office/word/2010/wordprocessingCanvas" xmlns:cx="http://schemas.microsoft.com/office/drawing/2014/chartex" xmlns:cx1="http://schemas.microsoft.com/office/drawing/2015/9/8/chartex" xmlns:cx2="http://schemas.microsoft.com/office/drawing/2015/10/21/chartex" xmlns:cx3="http://schemas.microsoft.com/office/drawing/2016/5/9/chartex" xmlns:cx4="http://schemas.microsoft.com/office/drawing/2016/5/10/chartex" xmlns:cx5="http://schemas.microsoft.com/office/drawing/2016/5/11/chartex" xmlns:cx6="http://schemas.microsoft.com/office/drawing/2016/5/12/chartex" xmlns:cx7="http://schemas.microsoft.com/office/drawing/2016/5/13/chartex" xmlns:cx8="http://schemas.microsoft.com/office/drawing/2016/5/14/chartex" xmlns:mc="http://schemas.openxmlformats.org/markup-compatibility/2006" xmlns:aink="http://schemas.microsoft.com/office/drawing/2016/ink" xmlns:am3d="http://schemas.microsoft.com/office/drawing/2017/model3d" xmlns:o="urn:schemas-microsoft-com:office:office" xmlns:oel="http://schemas.microsoft.com/office/2019/extlst" xmlns:r="http://schemas.openxmlformats.org/officeDocument/2006/relationships" xmlns:m="http://schemas.openxmlformats.org/officeDocument/2006/math" xmlns:v="urn:schemas-microsoft-com:vml" xmlns:wp14="http://schemas.microsoft.com/office/word/2010/wordprocessingDrawing" xmlns:wp="http://schemas.openxmlformats.org/drawingml/2006/wordprocessingDrawing" xmlns:w10="urn:schemas-microsoft-com:office:word" xmlns:w="http://schemas.openxmlformats.org/wordprocessingml/2006/main" xmlns:w14="http://schemas.microsoft.com/office/word/2010/wordml" xmlns:w15="http://schemas.microsoft.com/office/word/2012/wordml" xmlns:w16cex="http://schemas.microsoft.com/office/word/2018/wordml/cex" xmlns:w16cid="http://schemas.microsoft.com/office/word/2016/wordml/cid" xmlns:w16="http://schemas.microsoft.com/office/word/2018/wordml" xmlns:w16du="http://schemas.microsoft.com/office/word/2023/wordml/word16du" xmlns:w16sdtdh="http://schemas.microsoft.com/office/word/2020/wordml/sdtdatahash" xmlns:w16se="http://schemas.microsoft.com/office/word/2015/wordml/symex" xmlns:wpg="http://schemas.microsoft.com/office/word/2010/wordprocessingGroup" xmlns:wpi="http://schemas.microsoft.com/office/word/2010/wordprocessingInk" xmlns:wne="http://schemas.microsoft.com/office/word/2006/wordml" xmlns:wps="http://schemas.microsoft.com/office/word/2010/wordprocessingShape" mc:Ignorable="w14 w15 w16se w16cid w16 w16cex w16sdtdh w16du wp14">
   <w:footnote w:type="separator" w:id="-1">
     <w:p>
       <w:pPr>
@@ -622,7 +706,7 @@
 </file>
 
 <file path=word/header1.xml><?xml version="1.0" encoding="utf-8"?>
-<w:hdr xmlns:wpc="http://schemas.microsoft.com/office/word/2010/wordprocessingCanvas" xmlns:cx="http://schemas.microsoft.com/office/drawing/2014/chartex" xmlns:cx1="http://schemas.microsoft.com/office/drawing/2015/9/8/chartex" xmlns:cx2="http://schemas.microsoft.com/office/drawing/2015/10/21/chartex" xmlns:cx3="http://schemas.microsoft.com/office/drawing/2016/5/9/chartex" xmlns:cx4="http://schemas.microsoft.com/office/drawing/2016/5/10/chartex" xmlns:cx5="http://schemas.microsoft.com/office/drawing/2016/5/11/chartex" xmlns:cx6="http://schemas.microsoft.com/office/drawing/2016/5/12/chartex" xmlns:cx7="http://schemas.microsoft.com/office/drawing/2016/5/13/chartex" xmlns:cx8="http://schemas.microsoft.com/office/drawing/2016/5/14/chartex" xmlns:mc="http://schemas.openxmlformats.org/markup-compatibility/2006" xmlns:aink="http://schemas.microsoft.com/office/drawing/2016/ink" xmlns:am3d="http://schemas.microsoft.com/office/drawing/2017/model3d" xmlns:o="urn:schemas-microsoft-com:office:office" xmlns:oel="http://schemas.microsoft.com/office/2019/extlst" xmlns:r="http://schemas.openxmlformats.org/officeDocument/2006/relationships" xmlns:m="http://schemas.openxmlformats.org/officeDocument/2006/math" xmlns:v="urn:schemas-microsoft-com:vml" xmlns:wp14="http://schemas.microsoft.com/office/word/2010/wordprocessingDrawing" xmlns:wp="http://schemas.openxmlformats.org/drawingml/2006/wordprocessingDrawing" xmlns:w10="urn:schemas-microsoft-com:office:word" xmlns:w="http://schemas.openxmlformats.org/wordprocessingml/2006/main" xmlns:w14="http://schemas.microsoft.com/office/word/2010/wordml" xmlns:w15="http://schemas.microsoft.com/office/word/2012/wordml" xmlns:w16cex="http://schemas.microsoft.com/office/word/2018/wordml/cex" xmlns:w16cid="http://schemas.microsoft.com/office/word/2016/wordml/cid" xmlns:w16="http://schemas.microsoft.com/office/word/2018/wordml" xmlns:w16sdtdh="http://schemas.microsoft.com/office/word/2020/wordml/sdtdatahash" xmlns:w16se="http://schemas.microsoft.com/office/word/2015/wordml/symex" xmlns:wpg="http://schemas.microsoft.com/office/word/2010/wordprocessingGroup" xmlns:wpi="http://schemas.microsoft.com/office/word/2010/wordprocessingInk" xmlns:wne="http://schemas.microsoft.com/office/word/2006/wordml" xmlns:wps="http://schemas.microsoft.com/office/word/2010/wordprocessingShape" mc:Ignorable="w14 w15 w16se w16cid w16 w16cex w16sdtdh wp14">
+<w:hdr xmlns:wpc="http://schemas.microsoft.com/office/word/2010/wordprocessingCanvas" xmlns:cx="http://schemas.microsoft.com/office/drawing/2014/chartex" xmlns:cx1="http://schemas.microsoft.com/office/drawing/2015/9/8/chartex" xmlns:cx2="http://schemas.microsoft.com/office/drawing/2015/10/21/chartex" xmlns:cx3="http://schemas.microsoft.com/office/drawing/2016/5/9/chartex" xmlns:cx4="http://schemas.microsoft.com/office/drawing/2016/5/10/chartex" xmlns:cx5="http://schemas.microsoft.com/office/drawing/2016/5/11/chartex" xmlns:cx6="http://schemas.microsoft.com/office/drawing/2016/5/12/chartex" xmlns:cx7="http://schemas.microsoft.com/office/drawing/2016/5/13/chartex" xmlns:cx8="http://schemas.microsoft.com/office/drawing/2016/5/14/chartex" xmlns:mc="http://schemas.openxmlformats.org/markup-compatibility/2006" xmlns:aink="http://schemas.microsoft.com/office/drawing/2016/ink" xmlns:am3d="http://schemas.microsoft.com/office/drawing/2017/model3d" xmlns:o="urn:schemas-microsoft-com:office:office" xmlns:oel="http://schemas.microsoft.com/office/2019/extlst" xmlns:r="http://schemas.openxmlformats.org/officeDocument/2006/relationships" xmlns:m="http://schemas.openxmlformats.org/officeDocument/2006/math" xmlns:v="urn:schemas-microsoft-com:vml" xmlns:wp14="http://schemas.microsoft.com/office/word/2010/wordprocessingDrawing" xmlns:wp="http://schemas.openxmlformats.org/drawingml/2006/wordprocessingDrawing" xmlns:w10="urn:schemas-microsoft-com:office:word" xmlns:w="http://schemas.openxmlformats.org/wordprocessingml/2006/main" xmlns:w14="http://schemas.microsoft.com/office/word/2010/wordml" xmlns:w15="http://schemas.microsoft.com/office/word/2012/wordml" xmlns:w16cex="http://schemas.microsoft.com/office/word/2018/wordml/cex" xmlns:w16cid="http://schemas.microsoft.com/office/word/2016/wordml/cid" xmlns:w16="http://schemas.microsoft.com/office/word/2018/wordml" xmlns:w16du="http://schemas.microsoft.com/office/word/2023/wordml/word16du" xmlns:w16sdtdh="http://schemas.microsoft.com/office/word/2020/wordml/sdtdatahash" xmlns:w16se="http://schemas.microsoft.com/office/word/2015/wordml/symex" xmlns:wpg="http://schemas.microsoft.com/office/word/2010/wordprocessingGroup" xmlns:wpi="http://schemas.microsoft.com/office/word/2010/wordprocessingInk" xmlns:wne="http://schemas.microsoft.com/office/word/2006/wordml" xmlns:wps="http://schemas.microsoft.com/office/word/2010/wordprocessingShape" mc:Ignorable="w14 w15 w16se w16cid w16 w16cex w16sdtdh w16du wp14">
   <w:p>
     <w:pPr>
       <w:pStyle w:val="Header"/>
@@ -686,7 +770,7 @@
 </file>
 
 <file path=word/numbering.xml><?xml version="1.0" encoding="utf-8"?>
-<w:numbering xmlns:wpc="http://schemas.microsoft.com/office/word/2010/wordprocessingCanvas" xmlns:cx="http://schemas.microsoft.com/office/drawing/2014/chartex" xmlns:cx1="http://schemas.microsoft.com/office/drawing/2015/9/8/chartex" xmlns:cx2="http://schemas.microsoft.com/office/drawing/2015/10/21/chartex" xmlns:cx3="http://schemas.microsoft.com/office/drawing/2016/5/9/chartex" xmlns:cx4="http://schemas.microsoft.com/office/drawing/2016/5/10/chartex" xmlns:cx5="http://schemas.microsoft.com/office/drawing/2016/5/11/chartex" xmlns:cx6="http://schemas.microsoft.com/office/drawing/2016/5/12/chartex" xmlns:cx7="http://schemas.microsoft.com/office/drawing/2016/5/13/chartex" xmlns:cx8="http://schemas.microsoft.com/office/drawing/2016/5/14/chartex" xmlns:mc="http://schemas.openxmlformats.org/markup-compatibility/2006" xmlns:aink="http://schemas.microsoft.com/office/drawing/2016/ink" xmlns:am3d="http://schemas.microsoft.com/office/drawing/2017/model3d" xmlns:o="urn:schemas-microsoft-com:office:office" xmlns:oel="http://schemas.microsoft.com/office/2019/extlst" xmlns:r="http://schemas.openxmlformats.org/officeDocument/2006/relationships" xmlns:m="http://schemas.openxmlformats.org/officeDocument/2006/math" xmlns:v="urn:schemas-microsoft-com:vml" xmlns:wp14="http://schemas.microsoft.com/office/word/2010/wordprocessingDrawing" xmlns:wp="http://schemas.openxmlformats.org/drawingml/2006/wordprocessingDrawing" xmlns:w10="urn:schemas-microsoft-com:office:word" xmlns:w="http://schemas.openxmlformats.org/wordprocessingml/2006/main" xmlns:w14="http://schemas.microsoft.com/office/word/2010/wordml" xmlns:w15="http://schemas.microsoft.com/office/word/2012/wordml" xmlns:w16cex="http://schemas.microsoft.com/office/word/2018/wordml/cex" xmlns:w16cid="http://schemas.microsoft.com/office/word/2016/wordml/cid" xmlns:w16="http://schemas.microsoft.com/office/word/2018/wordml" xmlns:w16sdtdh="http://schemas.microsoft.com/office/word/2020/wordml/sdtdatahash" xmlns:w16se="http://schemas.microsoft.com/office/word/2015/wordml/symex" xmlns:wpg="http://schemas.microsoft.com/office/word/2010/wordprocessingGroup" xmlns:wpi="http://schemas.microsoft.com/office/word/2010/wordprocessingInk" xmlns:wne="http://schemas.microsoft.com/office/word/2006/wordml" xmlns:wps="http://schemas.microsoft.com/office/word/2010/wordprocessingShape" mc:Ignorable="w14 w15 w16se w16cid w16 w16cex w16sdtdh wp14">
+<w:numbering xmlns:wpc="http://schemas.microsoft.com/office/word/2010/wordprocessingCanvas" xmlns:cx="http://schemas.microsoft.com/office/drawing/2014/chartex" xmlns:cx1="http://schemas.microsoft.com/office/drawing/2015/9/8/chartex" xmlns:cx2="http://schemas.microsoft.com/office/drawing/2015/10/21/chartex" xmlns:cx3="http://schemas.microsoft.com/office/drawing/2016/5/9/chartex" xmlns:cx4="http://schemas.microsoft.com/office/drawing/2016/5/10/chartex" xmlns:cx5="http://schemas.microsoft.com/office/drawing/2016/5/11/chartex" xmlns:cx6="http://schemas.microsoft.com/office/drawing/2016/5/12/chartex" xmlns:cx7="http://schemas.microsoft.com/office/drawing/2016/5/13/chartex" xmlns:cx8="http://schemas.microsoft.com/office/drawing/2016/5/14/chartex" xmlns:mc="http://schemas.openxmlformats.org/markup-compatibility/2006" xmlns:aink="http://schemas.microsoft.com/office/drawing/2016/ink" xmlns:am3d="http://schemas.microsoft.com/office/drawing/2017/model3d" xmlns:o="urn:schemas-microsoft-com:office:office" xmlns:oel="http://schemas.microsoft.com/office/2019/extlst" xmlns:r="http://schemas.openxmlformats.org/officeDocument/2006/relationships" xmlns:m="http://schemas.openxmlformats.org/officeDocument/2006/math" xmlns:v="urn:schemas-microsoft-com:vml" xmlns:wp14="http://schemas.microsoft.com/office/word/2010/wordprocessingDrawing" xmlns:wp="http://schemas.openxmlformats.org/drawingml/2006/wordprocessingDrawing" xmlns:w10="urn:schemas-microsoft-com:office:word" xmlns:w="http://schemas.openxmlformats.org/wordprocessingml/2006/main" xmlns:w14="http://schemas.microsoft.com/office/word/2010/wordml" xmlns:w15="http://schemas.microsoft.com/office/word/2012/wordml" xmlns:w16cex="http://schemas.microsoft.com/office/word/2018/wordml/cex" xmlns:w16cid="http://schemas.microsoft.com/office/word/2016/wordml/cid" xmlns:w16="http://schemas.microsoft.com/office/word/2018/wordml" xmlns:w16du="http://schemas.microsoft.com/office/word/2023/wordml/word16du" xmlns:w16sdtdh="http://schemas.microsoft.com/office/word/2020/wordml/sdtdatahash" xmlns:w16se="http://schemas.microsoft.com/office/word/2015/wordml/symex" xmlns:wpg="http://schemas.microsoft.com/office/word/2010/wordprocessingGroup" xmlns:wpi="http://schemas.microsoft.com/office/word/2010/wordprocessingInk" xmlns:wne="http://schemas.microsoft.com/office/word/2006/wordml" xmlns:wps="http://schemas.microsoft.com/office/word/2010/wordprocessingShape" mc:Ignorable="w14 w15 w16se w16cid w16 w16cex w16sdtdh w16du wp14">
   <w:abstractNum w:abstractNumId="0" w15:restartNumberingAfterBreak="0">
     <w:nsid w:val="0431793C"/>
     <w:multiLevelType w:val="hybridMultilevel"/>
@@ -1503,7 +1587,7 @@
 </file>
 
 <file path=word/styles.xml><?xml version="1.0" encoding="utf-8"?>
-<w:styles xmlns:mc="http://schemas.openxmlformats.org/markup-compatibility/2006" xmlns:r="http://schemas.openxmlformats.org/officeDocument/2006/relationships" xmlns:w="http://schemas.openxmlformats.org/wordprocessingml/2006/main" xmlns:w14="http://schemas.microsoft.com/office/word/2010/wordml" xmlns:w15="http://schemas.microsoft.com/office/word/2012/wordml" xmlns:w16cex="http://schemas.microsoft.com/office/word/2018/wordml/cex" xmlns:w16cid="http://schemas.microsoft.com/office/word/2016/wordml/cid" xmlns:w16="http://schemas.microsoft.com/office/word/2018/wordml" xmlns:w16sdtdh="http://schemas.microsoft.com/office/word/2020/wordml/sdtdatahash" xmlns:w16se="http://schemas.microsoft.com/office/word/2015/wordml/symex" mc:Ignorable="w14 w15 w16se w16cid w16 w16cex w16sdtdh">
+<w:styles xmlns:mc="http://schemas.openxmlformats.org/markup-compatibility/2006" xmlns:r="http://schemas.openxmlformats.org/officeDocument/2006/relationships" xmlns:w="http://schemas.openxmlformats.org/wordprocessingml/2006/main" xmlns:w14="http://schemas.microsoft.com/office/word/2010/wordml" xmlns:w15="http://schemas.microsoft.com/office/word/2012/wordml" xmlns:w16cex="http://schemas.microsoft.com/office/word/2018/wordml/cex" xmlns:w16cid="http://schemas.microsoft.com/office/word/2016/wordml/cid" xmlns:w16="http://schemas.microsoft.com/office/word/2018/wordml" xmlns:w16du="http://schemas.microsoft.com/office/word/2023/wordml/word16du" xmlns:w16sdtdh="http://schemas.microsoft.com/office/word/2020/wordml/sdtdatahash" xmlns:w16se="http://schemas.microsoft.com/office/word/2015/wordml/symex" mc:Ignorable="w14 w15 w16se w16cid w16 w16cex w16sdtdh w16du">
   <w:docDefaults>
     <w:rPrDefault>
       <w:rPr>

</xml_diff>